<commit_message>
update diario de incidentes and IoCs example file
</commit_message>
<xml_diff>
--- a/Diario de gestion de incidentes/Resuelto_Diario de gestion de incidentes.docx
+++ b/Diario de gestion de incidentes/Resuelto_Diario de gestion de incidentes.docx
@@ -348,7 +348,6 @@
                 <w:spacing w:val="0"/>
                 <w:position w:val="0"/>
                 <w:sz w:val="22"/>
-                <w:shd w:fill="auto" w:val="clear"/>
               </w:rPr>
             </w:pPr>
             <w:r>
@@ -420,7 +419,6 @@
                 <w:spacing w:val="0"/>
                 <w:position w:val="0"/>
                 <w:sz w:val="22"/>
-                <w:shd w:fill="auto" w:val="clear"/>
               </w:rPr>
             </w:pPr>
             <w:r>
@@ -468,7 +466,6 @@
                 <w:spacing w:val="0"/>
                 <w:position w:val="0"/>
                 <w:sz w:val="22"/>
-                <w:shd w:fill="auto" w:val="clear"/>
               </w:rPr>
             </w:pPr>
             <w:r>
@@ -591,7 +588,6 @@
                 <w:spacing w:val="0"/>
                 <w:position w:val="0"/>
                 <w:sz w:val="22"/>
-                <w:shd w:fill="auto" w:val="clear"/>
               </w:rPr>
             </w:pPr>
             <w:r>
@@ -640,7 +636,6 @@
                 <w:spacing w:val="0"/>
                 <w:position w:val="0"/>
                 <w:sz w:val="22"/>
-                <w:shd w:fill="auto" w:val="clear"/>
               </w:rPr>
             </w:pPr>
             <w:r>
@@ -681,7 +676,6 @@
                 <w:spacing w:val="0"/>
                 <w:position w:val="0"/>
                 <w:sz w:val="22"/>
-                <w:shd w:fill="auto" w:val="clear"/>
               </w:rPr>
             </w:pPr>
             <w:r>
@@ -730,7 +724,6 @@
                 <w:spacing w:val="0"/>
                 <w:position w:val="0"/>
                 <w:sz w:val="22"/>
-                <w:shd w:fill="auto" w:val="clear"/>
               </w:rPr>
             </w:pPr>
             <w:r>
@@ -795,7 +788,7 @@
             <w:pPr>
               <w:numPr>
                 <w:ilvl w:val="0"/>
-                <w:numId w:val="13"/>
+                <w:numId w:val="12"/>
               </w:numPr>
               <w:spacing w:before="0" w:after="0" w:line="360"/>
               <w:ind w:right="0" w:left="720" w:hanging="360"/>
@@ -890,7 +883,7 @@
             <w:pPr>
               <w:numPr>
                 <w:ilvl w:val="0"/>
-                <w:numId w:val="15"/>
+                <w:numId w:val="14"/>
               </w:numPr>
               <w:spacing w:before="0" w:after="0" w:line="360"/>
               <w:ind w:right="0" w:left="720" w:hanging="360"/>
@@ -985,7 +978,7 @@
             <w:pPr>
               <w:numPr>
                 <w:ilvl w:val="0"/>
-                <w:numId w:val="17"/>
+                <w:numId w:val="16"/>
               </w:numPr>
               <w:spacing w:before="0" w:after="0" w:line="360"/>
               <w:ind w:right="0" w:left="720" w:hanging="360"/>
@@ -1080,7 +1073,7 @@
             <w:pPr>
               <w:numPr>
                 <w:ilvl w:val="0"/>
-                <w:numId w:val="19"/>
+                <w:numId w:val="18"/>
               </w:numPr>
               <w:spacing w:before="0" w:after="0" w:line="360"/>
               <w:ind w:right="0" w:left="720" w:hanging="360"/>
@@ -1175,7 +1168,7 @@
             <w:pPr>
               <w:numPr>
                 <w:ilvl w:val="0"/>
-                <w:numId w:val="21"/>
+                <w:numId w:val="20"/>
               </w:numPr>
               <w:spacing w:before="0" w:after="0" w:line="360"/>
               <w:ind w:right="0" w:left="720" w:hanging="360"/>
@@ -1247,7 +1240,6 @@
                 <w:spacing w:val="0"/>
                 <w:position w:val="0"/>
                 <w:sz w:val="22"/>
-                <w:shd w:fill="auto" w:val="clear"/>
               </w:rPr>
             </w:pPr>
             <w:r>
@@ -1295,7 +1287,6 @@
                 <w:spacing w:val="0"/>
                 <w:position w:val="0"/>
                 <w:sz w:val="22"/>
-                <w:shd w:fill="auto" w:val="clear"/>
               </w:rPr>
             </w:pPr>
             <w:r>
@@ -1414,7 +1405,6 @@
                 <w:spacing w:val="0"/>
                 <w:position w:val="0"/>
                 <w:sz w:val="22"/>
-                <w:shd w:fill="auto" w:val="clear"/>
               </w:rPr>
             </w:pPr>
             <w:r>
@@ -1551,7 +1541,6 @@
                 <w:spacing w:val="0"/>
                 <w:position w:val="0"/>
                 <w:sz w:val="22"/>
-                <w:shd w:fill="auto" w:val="clear"/>
               </w:rPr>
             </w:pPr>
             <w:r>
@@ -1611,55 +1600,31 @@
                 <w:u w:val="single"/>
                 <w:shd w:fill="auto" w:val="clear"/>
               </w:rPr>
-              <w:t xml:space="preserve">Entrada:</w:t>
-            </w:r>
-          </w:p>
-          <w:p>
-            <w:pPr>
-              <w:spacing w:before="0" w:after="0" w:line="360"/>
-              <w:ind w:right="0" w:left="0" w:firstLine="0"/>
-              <w:jc w:val="left"/>
-              <w:rPr>
-                <w:spacing w:val="0"/>
-                <w:position w:val="0"/>
-                <w:sz w:val="22"/>
-                <w:shd w:fill="auto" w:val="clear"/>
-              </w:rPr>
-            </w:pPr>
-            <w:r>
-              <w:rPr>
-                <w:rFonts w:ascii="Arial" w:hAnsi="Arial" w:cs="Arial" w:eastAsia="Arial"/>
-                <w:color w:val="434343"/>
-                <w:spacing w:val="0"/>
-                <w:position w:val="0"/>
-                <w:sz w:val="22"/>
-                <w:u w:val="single"/>
-                <w:shd w:fill="auto" w:val="clear"/>
-              </w:rPr>
-              <w:t xml:space="preserve">Anota el número </w:t>
-            </w:r>
-            <w:r>
-              <w:rPr>
-                <w:rFonts w:ascii="Arial" w:hAnsi="Arial" w:cs="Arial" w:eastAsia="Arial"/>
-                <w:color w:val="434343"/>
-                <w:spacing w:val="0"/>
-                <w:position w:val="0"/>
-                <w:sz w:val="22"/>
-                <w:shd w:fill="auto" w:val="clear"/>
-              </w:rPr>
-              <w:t xml:space="preserve">de entrada</w:t>
-            </w:r>
-            <w:r>
-              <w:rPr>
-                <w:rFonts w:ascii="Arial" w:hAnsi="Arial" w:cs="Arial" w:eastAsia="Arial"/>
-                <w:color w:val="434343"/>
-                <w:spacing w:val="0"/>
-                <w:position w:val="0"/>
-                <w:sz w:val="22"/>
-                <w:u w:val="single"/>
-                <w:shd w:fill="auto" w:val="clear"/>
-              </w:rPr>
-              <w:t xml:space="preserve">.</w:t>
+              <w:t xml:space="preserve">Entrada: #2</w:t>
+            </w:r>
+          </w:p>
+          <w:p>
+            <w:pPr>
+              <w:spacing w:before="0" w:after="0" w:line="360"/>
+              <w:ind w:right="0" w:left="0" w:firstLine="0"/>
+              <w:jc w:val="left"/>
+              <w:rPr>
+                <w:spacing w:val="0"/>
+                <w:position w:val="0"/>
+                <w:sz w:val="22"/>
+              </w:rPr>
+            </w:pPr>
+            <w:r>
+              <w:rPr>
+                <w:rFonts w:ascii="Arial" w:hAnsi="Arial" w:cs="Arial" w:eastAsia="Arial"/>
+                <w:color w:val="434343"/>
+                <w:spacing w:val="0"/>
+                <w:position w:val="0"/>
+                <w:sz w:val="22"/>
+                <w:u w:val="single"/>
+                <w:shd w:fill="auto" w:val="clear"/>
+              </w:rPr>
+              <w:t xml:space="preserve">23/08/2024 </w:t>
             </w:r>
           </w:p>
         </w:tc>
@@ -1695,7 +1660,6 @@
                 <w:spacing w:val="0"/>
                 <w:position w:val="0"/>
                 <w:sz w:val="22"/>
-                <w:shd w:fill="auto" w:val="clear"/>
               </w:rPr>
             </w:pPr>
             <w:r>
@@ -1736,43 +1700,18 @@
                 <w:spacing w:val="0"/>
                 <w:position w:val="0"/>
                 <w:sz w:val="22"/>
-                <w:shd w:fill="auto" w:val="clear"/>
-              </w:rPr>
-            </w:pPr>
-            <w:r>
-              <w:rPr>
-                <w:rFonts w:ascii="Arial" w:hAnsi="Arial" w:cs="Arial" w:eastAsia="Arial"/>
-                <w:color w:val="434343"/>
-                <w:spacing w:val="0"/>
-                <w:position w:val="0"/>
-                <w:sz w:val="22"/>
-                <w:u w:val="single"/>
-                <w:shd w:fill="auto" w:val="clear"/>
-              </w:rPr>
-              <w:t xml:space="preserve">Describe brevemente</w:t>
-            </w:r>
-            <w:r>
-              <w:rPr>
-                <w:rFonts w:ascii="Arial" w:hAnsi="Arial" w:cs="Arial" w:eastAsia="Arial"/>
-                <w:color w:val="434343"/>
-                <w:spacing w:val="0"/>
-                <w:position w:val="0"/>
-                <w:sz w:val="22"/>
-                <w:shd w:fill="auto" w:val="clear"/>
-              </w:rPr>
-              <w:t xml:space="preserve"> la entrada</w:t>
-            </w:r>
-            <w:r>
-              <w:rPr>
-                <w:rFonts w:ascii="Arial" w:hAnsi="Arial" w:cs="Arial" w:eastAsia="Arial"/>
-                <w:color w:val="434343"/>
-                <w:spacing w:val="0"/>
-                <w:position w:val="0"/>
-                <w:sz w:val="22"/>
-                <w:u w:val="single"/>
-                <w:shd w:fill="auto" w:val="clear"/>
-              </w:rPr>
-              <w:t xml:space="preserve">.</w:t>
+              </w:rPr>
+            </w:pPr>
+            <w:r>
+              <w:rPr>
+                <w:rFonts w:ascii="Arial" w:hAnsi="Arial" w:cs="Arial" w:eastAsia="Arial"/>
+                <w:color w:val="434343"/>
+                <w:spacing w:val="0"/>
+                <w:position w:val="0"/>
+                <w:sz w:val="22"/>
+                <w:shd w:fill="auto" w:val="clear"/>
+              </w:rPr>
+              <w:t xml:space="preserve">Un empleado recibe un correo en el cual hay un archivo adjunto, el empleado lo descarga y abre el archivo, se da cuenta que el archivo que se ejecuto crea varios ejecutables sin autorizacion en la computadora del empleado. Un IDS detecta los archivos ejecutables y procede a alertar al SOC</w:t>
             </w:r>
           </w:p>
         </w:tc>
@@ -1808,7 +1747,6 @@
                 <w:spacing w:val="0"/>
                 <w:position w:val="0"/>
                 <w:sz w:val="22"/>
-                <w:shd w:fill="auto" w:val="clear"/>
               </w:rPr>
             </w:pPr>
             <w:r>
@@ -1846,9 +1784,12 @@
               <w:ind w:right="0" w:left="0" w:firstLine="0"/>
               <w:jc w:val="left"/>
               <w:rPr>
-                <w:spacing w:val="0"/>
-                <w:position w:val="0"/>
-                <w:sz w:val="22"/>
+                <w:rFonts w:ascii="Arial" w:hAnsi="Arial" w:cs="Arial" w:eastAsia="Arial"/>
+                <w:color w:val="434343"/>
+                <w:spacing w:val="0"/>
+                <w:position w:val="0"/>
+                <w:sz w:val="22"/>
+                <w:u w:val="single"/>
                 <w:shd w:fill="auto" w:val="clear"/>
               </w:rPr>
             </w:pPr>
@@ -1864,6 +1805,32 @@
               </w:rPr>
               <w:t xml:space="preserve">Enumera las herramientas de ciberseguridad que se utilizaron.</w:t>
             </w:r>
+          </w:p>
+          <w:p>
+            <w:pPr>
+              <w:spacing w:before="0" w:after="0" w:line="360"/>
+              <w:ind w:right="0" w:left="0" w:firstLine="0"/>
+              <w:jc w:val="left"/>
+              <w:rPr>
+                <w:spacing w:val="0"/>
+                <w:position w:val="0"/>
+                <w:sz w:val="22"/>
+              </w:rPr>
+            </w:pPr>
+            <w:hyperlink xmlns:r="http://schemas.openxmlformats.org/officeDocument/2006/relationships" r:id="docRId0">
+              <w:r>
+                <w:rPr>
+                  <w:rFonts w:ascii="Arial" w:hAnsi="Arial" w:cs="Arial" w:eastAsia="Arial"/>
+                  <w:color w:val="434343"/>
+                  <w:spacing w:val="0"/>
+                  <w:position w:val="0"/>
+                  <w:sz w:val="22"/>
+                  <w:u w:val="single"/>
+                  <w:shd w:fill="auto" w:val="clear"/>
+                </w:rPr>
+                <w:t xml:space="preserve">https://www.virustotal.com/</w:t>
+              </w:r>
+            </w:hyperlink>
           </w:p>
         </w:tc>
       </w:tr>
@@ -1898,7 +1865,6 @@
                 <w:spacing w:val="0"/>
                 <w:position w:val="0"/>
                 <w:sz w:val="22"/>
-                <w:shd w:fill="auto" w:val="clear"/>
               </w:rPr>
             </w:pPr>
             <w:r>
@@ -1963,7 +1929,7 @@
             <w:pPr>
               <w:numPr>
                 <w:ilvl w:val="0"/>
-                <w:numId w:val="38"/>
+                <w:numId w:val="36"/>
               </w:numPr>
               <w:spacing w:before="0" w:after="0" w:line="360"/>
               <w:ind w:right="0" w:left="720" w:hanging="360"/>
@@ -2025,6 +1991,33 @@
                 <w:shd w:fill="auto" w:val="clear"/>
               </w:rPr>
               <w:t xml:space="preserve">uién causó el incidente?</w:t>
+            </w:r>
+          </w:p>
+          <w:p>
+            <w:pPr>
+              <w:spacing w:before="0" w:after="0" w:line="360"/>
+              <w:ind w:right="0" w:left="0" w:firstLine="0"/>
+              <w:jc w:val="left"/>
+              <w:rPr>
+                <w:rFonts w:ascii="Arial" w:hAnsi="Arial" w:cs="Arial" w:eastAsia="Arial"/>
+                <w:color w:val="434343"/>
+                <w:spacing w:val="0"/>
+                <w:position w:val="0"/>
+                <w:sz w:val="22"/>
+                <w:u w:val="single"/>
+                <w:shd w:fill="auto" w:val="clear"/>
+              </w:rPr>
+            </w:pPr>
+            <w:r>
+              <w:rPr>
+                <w:rFonts w:ascii="Arial" w:hAnsi="Arial" w:cs="Arial" w:eastAsia="Arial"/>
+                <w:color w:val="434343"/>
+                <w:spacing w:val="0"/>
+                <w:position w:val="0"/>
+                <w:sz w:val="22"/>
+                <w:shd w:fill="auto" w:val="clear"/>
+              </w:rPr>
+              <w:t xml:space="preserve">Se desconoce</w:t>
             </w:r>
           </w:p>
           <w:p>
@@ -2097,9 +2090,36 @@
           </w:p>
           <w:p>
             <w:pPr>
+              <w:spacing w:before="0" w:after="0" w:line="360"/>
+              <w:ind w:right="0" w:left="0" w:firstLine="0"/>
+              <w:jc w:val="left"/>
+              <w:rPr>
+                <w:rFonts w:ascii="Arial" w:hAnsi="Arial" w:cs="Arial" w:eastAsia="Arial"/>
+                <w:color w:val="434343"/>
+                <w:spacing w:val="0"/>
+                <w:position w:val="0"/>
+                <w:sz w:val="22"/>
+                <w:u w:val="single"/>
+                <w:shd w:fill="auto" w:val="clear"/>
+              </w:rPr>
+            </w:pPr>
+            <w:r>
+              <w:rPr>
+                <w:rFonts w:ascii="Arial" w:hAnsi="Arial" w:cs="Arial" w:eastAsia="Arial"/>
+                <w:color w:val="434343"/>
+                <w:spacing w:val="0"/>
+                <w:position w:val="0"/>
+                <w:sz w:val="22"/>
+                <w:shd w:fill="auto" w:val="clear"/>
+              </w:rPr>
+              <w:t xml:space="preserve">Un IDS informo a un SOC de archivos ejecutables que se instalaron sin autorización.</w:t>
+            </w:r>
+          </w:p>
+          <w:p>
+            <w:pPr>
               <w:numPr>
                 <w:ilvl w:val="0"/>
-                <w:numId w:val="38"/>
+                <w:numId w:val="40"/>
               </w:numPr>
               <w:spacing w:before="0" w:after="0" w:line="360"/>
               <w:ind w:right="0" w:left="720" w:hanging="360"/>
@@ -2161,13 +2181,40 @@
                 <w:shd w:fill="auto" w:val="clear"/>
               </w:rPr>
               <w:t xml:space="preserve">uándo ocurrió el incidente?</w:t>
+            </w:r>
+          </w:p>
+          <w:p>
+            <w:pPr>
+              <w:spacing w:before="0" w:after="0" w:line="360"/>
+              <w:ind w:right="0" w:left="0" w:firstLine="0"/>
+              <w:jc w:val="left"/>
+              <w:rPr>
+                <w:rFonts w:ascii="Arial" w:hAnsi="Arial" w:cs="Arial" w:eastAsia="Arial"/>
+                <w:color w:val="434343"/>
+                <w:spacing w:val="0"/>
+                <w:position w:val="0"/>
+                <w:sz w:val="22"/>
+                <w:u w:val="single"/>
+                <w:shd w:fill="auto" w:val="clear"/>
+              </w:rPr>
+            </w:pPr>
+            <w:r>
+              <w:rPr>
+                <w:rFonts w:ascii="Arial" w:hAnsi="Arial" w:cs="Arial" w:eastAsia="Arial"/>
+                <w:color w:val="434343"/>
+                <w:spacing w:val="0"/>
+                <w:position w:val="0"/>
+                <w:sz w:val="22"/>
+                <w:shd w:fill="auto" w:val="clear"/>
+              </w:rPr>
+              <w:t xml:space="preserve">Viernes, 23 de agosto de 2024 a las  13:11:00 pm</w:t>
             </w:r>
           </w:p>
           <w:p>
             <w:pPr>
               <w:numPr>
                 <w:ilvl w:val="0"/>
-                <w:numId w:val="38"/>
+                <w:numId w:val="42"/>
               </w:numPr>
               <w:spacing w:before="0" w:after="0" w:line="360"/>
               <w:ind w:right="0" w:left="720" w:hanging="360"/>
@@ -2229,18 +2276,47 @@
                 <w:shd w:fill="auto" w:val="clear"/>
               </w:rPr>
               <w:t xml:space="preserve">ónde ocurrió el incidente?</w:t>
+            </w:r>
+          </w:p>
+          <w:p>
+            <w:pPr>
+              <w:spacing w:before="0" w:after="0" w:line="360"/>
+              <w:ind w:right="0" w:left="0" w:firstLine="0"/>
+              <w:jc w:val="left"/>
+              <w:rPr>
+                <w:rFonts w:ascii="Arial" w:hAnsi="Arial" w:cs="Arial" w:eastAsia="Arial"/>
+                <w:color w:val="434343"/>
+                <w:spacing w:val="0"/>
+                <w:position w:val="0"/>
+                <w:sz w:val="22"/>
+                <w:u w:val="single"/>
+                <w:shd w:fill="auto" w:val="clear"/>
+              </w:rPr>
+            </w:pPr>
+            <w:r>
+              <w:rPr>
+                <w:rFonts w:ascii="Arial" w:hAnsi="Arial" w:cs="Arial" w:eastAsia="Arial"/>
+                <w:color w:val="434343"/>
+                <w:spacing w:val="0"/>
+                <w:position w:val="0"/>
+                <w:sz w:val="22"/>
+                <w:shd w:fill="auto" w:val="clear"/>
+              </w:rPr>
+              <w:t xml:space="preserve">Una empresa de servicios financieros.</w:t>
             </w:r>
           </w:p>
           <w:p>
             <w:pPr>
               <w:numPr>
                 <w:ilvl w:val="0"/>
-                <w:numId w:val="38"/>
+                <w:numId w:val="44"/>
               </w:numPr>
               <w:spacing w:before="0" w:after="0" w:line="360"/>
               <w:ind w:right="0" w:left="720" w:hanging="360"/>
               <w:jc w:val="left"/>
               <w:rPr>
+                <w:rFonts w:ascii="Calibri" w:hAnsi="Calibri" w:cs="Calibri" w:eastAsia="Calibri"/>
+                <w:color w:val="auto"/>
                 <w:spacing w:val="0"/>
                 <w:position w:val="0"/>
                 <w:sz w:val="22"/>
@@ -2294,6 +2370,29 @@
                 <w:shd w:fill="auto" w:val="clear"/>
               </w:rPr>
               <w:t xml:space="preserve">or qué ocurrió el incidente?</w:t>
+            </w:r>
+          </w:p>
+          <w:p>
+            <w:pPr>
+              <w:spacing w:before="0" w:after="0" w:line="360"/>
+              <w:ind w:right="0" w:left="0" w:firstLine="0"/>
+              <w:jc w:val="left"/>
+              <w:rPr>
+                <w:spacing w:val="0"/>
+                <w:position w:val="0"/>
+                <w:sz w:val="22"/>
+              </w:rPr>
+            </w:pPr>
+            <w:r>
+              <w:rPr>
+                <w:rFonts w:ascii="Arial" w:hAnsi="Arial" w:cs="Arial" w:eastAsia="Arial"/>
+                <w:color w:val="434343"/>
+                <w:spacing w:val="0"/>
+                <w:position w:val="0"/>
+                <w:sz w:val="22"/>
+                <w:shd w:fill="auto" w:val="clear"/>
+              </w:rPr>
+              <w:t xml:space="preserve">Un empleado recibio un archivo el cual abrio e hizo que se crearan mas archivos ejecutables.</w:t>
             </w:r>
           </w:p>
         </w:tc>
@@ -2329,7 +2428,6 @@
                 <w:spacing w:val="0"/>
                 <w:position w:val="0"/>
                 <w:sz w:val="22"/>
-                <w:shd w:fill="auto" w:val="clear"/>
               </w:rPr>
             </w:pPr>
             <w:r>
@@ -2367,81 +2465,37 @@
               <w:ind w:right="0" w:left="0" w:firstLine="0"/>
               <w:jc w:val="left"/>
               <w:rPr>
-                <w:spacing w:val="0"/>
-                <w:position w:val="0"/>
-                <w:sz w:val="22"/>
-                <w:shd w:fill="auto" w:val="clear"/>
-              </w:rPr>
-            </w:pPr>
-            <w:r>
-              <w:rPr>
-                <w:rFonts w:ascii="Arial" w:hAnsi="Arial" w:cs="Arial" w:eastAsia="Arial"/>
-                <w:color w:val="434343"/>
-                <w:spacing w:val="0"/>
-                <w:position w:val="0"/>
-                <w:sz w:val="22"/>
-                <w:shd w:fill="auto" w:val="clear"/>
-              </w:rPr>
-              <w:t xml:space="preserve">Agrega</w:t>
-            </w:r>
-            <w:r>
-              <w:rPr>
-                <w:rFonts w:ascii="Arial" w:hAnsi="Arial" w:cs="Arial" w:eastAsia="Arial"/>
-                <w:color w:val="434343"/>
-                <w:spacing w:val="0"/>
-                <w:position w:val="0"/>
-                <w:sz w:val="22"/>
-                <w:u w:val="single"/>
-                <w:shd w:fill="auto" w:val="clear"/>
-              </w:rPr>
-              <w:t xml:space="preserve"> cualquier otra </w:t>
-            </w:r>
-            <w:r>
-              <w:rPr>
-                <w:rFonts w:ascii="Arial" w:hAnsi="Arial" w:cs="Arial" w:eastAsia="Arial"/>
-                <w:color w:val="434343"/>
-                <w:spacing w:val="0"/>
-                <w:position w:val="0"/>
-                <w:sz w:val="22"/>
-                <w:shd w:fill="auto" w:val="clear"/>
-              </w:rPr>
-              <w:t xml:space="preserve">observación </w:t>
-            </w:r>
-            <w:r>
-              <w:rPr>
-                <w:rFonts w:ascii="Arial" w:hAnsi="Arial" w:cs="Arial" w:eastAsia="Arial"/>
-                <w:color w:val="434343"/>
-                <w:spacing w:val="0"/>
-                <w:position w:val="0"/>
-                <w:sz w:val="22"/>
-                <w:u w:val="single"/>
-                <w:shd w:fill="auto" w:val="clear"/>
-              </w:rPr>
-              <w:t xml:space="preserve">, pregunta </w:t>
-            </w:r>
-            <w:r>
-              <w:rPr>
-                <w:rFonts w:ascii="Arial" w:hAnsi="Arial" w:cs="Arial" w:eastAsia="Arial"/>
-                <w:color w:val="434343"/>
-                <w:spacing w:val="0"/>
-                <w:position w:val="0"/>
-                <w:sz w:val="22"/>
-                <w:shd w:fill="auto" w:val="clear"/>
-              </w:rPr>
-              <w:t xml:space="preserve">o conclusión</w:t>
-            </w:r>
-            <w:r>
-              <w:rPr>
-                <w:rFonts w:ascii="Arial" w:hAnsi="Arial" w:cs="Arial" w:eastAsia="Arial"/>
-                <w:color w:val="434343"/>
-                <w:spacing w:val="0"/>
-                <w:position w:val="0"/>
-                <w:sz w:val="22"/>
-                <w:u w:val="single"/>
-                <w:shd w:fill="auto" w:val="clear"/>
-              </w:rPr>
-              <w:t xml:space="preserve">.</w:t>
-            </w:r>
+                <w:rFonts w:ascii="Arial" w:hAnsi="Arial" w:cs="Arial" w:eastAsia="Arial"/>
+                <w:color w:val="434343"/>
+                <w:spacing w:val="0"/>
+                <w:position w:val="0"/>
+                <w:sz w:val="22"/>
+                <w:shd w:fill="auto" w:val="clear"/>
+              </w:rPr>
+            </w:pPr>
+            <w:r>
+              <w:rPr>
+                <w:rFonts w:ascii="Arial" w:hAnsi="Arial" w:cs="Arial" w:eastAsia="Arial"/>
+                <w:color w:val="434343"/>
+                <w:spacing w:val="0"/>
+                <w:position w:val="0"/>
+                <w:sz w:val="22"/>
+                <w:shd w:fill="auto" w:val="clear"/>
+              </w:rPr>
+              <w:t xml:space="preserve">Capacitación del personal sobre correos sospechosos.</w:t>
+            </w:r>
+          </w:p>
+          <w:p>
+            <w:pPr>
+              <w:spacing w:before="0" w:after="0" w:line="360"/>
+              <w:ind w:right="0" w:left="0" w:firstLine="0"/>
+              <w:jc w:val="left"/>
+              <w:rPr>
+                <w:spacing w:val="0"/>
+                <w:position w:val="0"/>
+                <w:sz w:val="22"/>
+              </w:rPr>
+            </w:pPr>
           </w:p>
         </w:tc>
       </w:tr>
@@ -2565,7 +2619,6 @@
                 <w:spacing w:val="0"/>
                 <w:position w:val="0"/>
                 <w:sz w:val="22"/>
-                <w:shd w:fill="auto" w:val="clear"/>
               </w:rPr>
             </w:pPr>
             <w:r>
@@ -2637,7 +2690,6 @@
                 <w:spacing w:val="0"/>
                 <w:position w:val="0"/>
                 <w:sz w:val="22"/>
-                <w:shd w:fill="auto" w:val="clear"/>
               </w:rPr>
             </w:pPr>
             <w:r>
@@ -2709,7 +2761,6 @@
                 <w:spacing w:val="0"/>
                 <w:position w:val="0"/>
                 <w:sz w:val="22"/>
-                <w:shd w:fill="auto" w:val="clear"/>
               </w:rPr>
             </w:pPr>
             <w:r>
@@ -2750,7 +2801,6 @@
                 <w:spacing w:val="0"/>
                 <w:position w:val="0"/>
                 <w:sz w:val="22"/>
-                <w:shd w:fill="auto" w:val="clear"/>
               </w:rPr>
             </w:pPr>
             <w:r>
@@ -2822,7 +2872,6 @@
                 <w:spacing w:val="0"/>
                 <w:position w:val="0"/>
                 <w:sz w:val="22"/>
-                <w:shd w:fill="auto" w:val="clear"/>
               </w:rPr>
             </w:pPr>
             <w:r>
@@ -2863,7 +2912,6 @@
                 <w:spacing w:val="0"/>
                 <w:position w:val="0"/>
                 <w:sz w:val="22"/>
-                <w:shd w:fill="auto" w:val="clear"/>
               </w:rPr>
             </w:pPr>
             <w:r>
@@ -2912,7 +2960,6 @@
                 <w:spacing w:val="0"/>
                 <w:position w:val="0"/>
                 <w:sz w:val="22"/>
-                <w:shd w:fill="auto" w:val="clear"/>
               </w:rPr>
             </w:pPr>
             <w:r>
@@ -2977,7 +3024,7 @@
             <w:pPr>
               <w:numPr>
                 <w:ilvl w:val="0"/>
-                <w:numId w:val="53"/>
+                <w:numId w:val="61"/>
               </w:numPr>
               <w:spacing w:before="0" w:after="0" w:line="360"/>
               <w:ind w:right="0" w:left="720" w:hanging="360"/>
@@ -3045,7 +3092,7 @@
             <w:pPr>
               <w:numPr>
                 <w:ilvl w:val="0"/>
-                <w:numId w:val="53"/>
+                <w:numId w:val="61"/>
               </w:numPr>
               <w:spacing w:before="0" w:after="0" w:line="360"/>
               <w:ind w:right="0" w:left="720" w:hanging="360"/>
@@ -3113,7 +3160,7 @@
             <w:pPr>
               <w:numPr>
                 <w:ilvl w:val="0"/>
-                <w:numId w:val="53"/>
+                <w:numId w:val="61"/>
               </w:numPr>
               <w:spacing w:before="0" w:after="0" w:line="360"/>
               <w:ind w:right="0" w:left="720" w:hanging="360"/>
@@ -3181,7 +3228,7 @@
             <w:pPr>
               <w:numPr>
                 <w:ilvl w:val="0"/>
-                <w:numId w:val="53"/>
+                <w:numId w:val="61"/>
               </w:numPr>
               <w:spacing w:before="0" w:after="0" w:line="360"/>
               <w:ind w:right="0" w:left="720" w:hanging="360"/>
@@ -3249,7 +3296,7 @@
             <w:pPr>
               <w:numPr>
                 <w:ilvl w:val="0"/>
-                <w:numId w:val="53"/>
+                <w:numId w:val="61"/>
               </w:numPr>
               <w:spacing w:before="0" w:after="0" w:line="360"/>
               <w:ind w:right="0" w:left="720" w:hanging="360"/>
@@ -3258,7 +3305,6 @@
                 <w:spacing w:val="0"/>
                 <w:position w:val="0"/>
                 <w:sz w:val="22"/>
-                <w:shd w:fill="auto" w:val="clear"/>
               </w:rPr>
             </w:pPr>
             <w:r>
@@ -3343,7 +3389,6 @@
                 <w:spacing w:val="0"/>
                 <w:position w:val="0"/>
                 <w:sz w:val="22"/>
-                <w:shd w:fill="auto" w:val="clear"/>
               </w:rPr>
             </w:pPr>
             <w:r>
@@ -3384,7 +3429,6 @@
                 <w:spacing w:val="0"/>
                 <w:position w:val="0"/>
                 <w:sz w:val="22"/>
-                <w:shd w:fill="auto" w:val="clear"/>
               </w:rPr>
             </w:pPr>
             <w:r>
@@ -3556,7 +3600,6 @@
                 <w:spacing w:val="0"/>
                 <w:position w:val="0"/>
                 <w:sz w:val="22"/>
-                <w:shd w:fill="auto" w:val="clear"/>
               </w:rPr>
             </w:pPr>
             <w:r>
@@ -3628,7 +3671,6 @@
                 <w:spacing w:val="0"/>
                 <w:position w:val="0"/>
                 <w:sz w:val="22"/>
-                <w:shd w:fill="auto" w:val="clear"/>
               </w:rPr>
             </w:pPr>
             <w:r>
@@ -3700,7 +3742,6 @@
                 <w:spacing w:val="0"/>
                 <w:position w:val="0"/>
                 <w:sz w:val="22"/>
-                <w:shd w:fill="auto" w:val="clear"/>
               </w:rPr>
             </w:pPr>
             <w:r>
@@ -3741,7 +3782,6 @@
                 <w:spacing w:val="0"/>
                 <w:position w:val="0"/>
                 <w:sz w:val="22"/>
-                <w:shd w:fill="auto" w:val="clear"/>
               </w:rPr>
             </w:pPr>
             <w:r>
@@ -3813,7 +3853,6 @@
                 <w:spacing w:val="0"/>
                 <w:position w:val="0"/>
                 <w:sz w:val="22"/>
-                <w:shd w:fill="auto" w:val="clear"/>
               </w:rPr>
             </w:pPr>
             <w:r>
@@ -3854,7 +3893,6 @@
                 <w:spacing w:val="0"/>
                 <w:position w:val="0"/>
                 <w:sz w:val="22"/>
-                <w:shd w:fill="auto" w:val="clear"/>
               </w:rPr>
             </w:pPr>
             <w:r>
@@ -3903,7 +3941,6 @@
                 <w:spacing w:val="0"/>
                 <w:position w:val="0"/>
                 <w:sz w:val="22"/>
-                <w:shd w:fill="auto" w:val="clear"/>
               </w:rPr>
             </w:pPr>
             <w:r>
@@ -3968,7 +4005,7 @@
             <w:pPr>
               <w:numPr>
                 <w:ilvl w:val="0"/>
-                <w:numId w:val="69"/>
+                <w:numId w:val="76"/>
               </w:numPr>
               <w:spacing w:before="0" w:after="0" w:line="360"/>
               <w:ind w:right="0" w:left="720" w:hanging="360"/>
@@ -4036,7 +4073,7 @@
             <w:pPr>
               <w:numPr>
                 <w:ilvl w:val="0"/>
-                <w:numId w:val="69"/>
+                <w:numId w:val="76"/>
               </w:numPr>
               <w:spacing w:before="0" w:after="0" w:line="360"/>
               <w:ind w:right="0" w:left="720" w:hanging="360"/>
@@ -4104,7 +4141,7 @@
             <w:pPr>
               <w:numPr>
                 <w:ilvl w:val="0"/>
-                <w:numId w:val="69"/>
+                <w:numId w:val="76"/>
               </w:numPr>
               <w:spacing w:before="0" w:after="0" w:line="360"/>
               <w:ind w:right="0" w:left="720" w:hanging="360"/>
@@ -4172,7 +4209,7 @@
             <w:pPr>
               <w:numPr>
                 <w:ilvl w:val="0"/>
-                <w:numId w:val="69"/>
+                <w:numId w:val="76"/>
               </w:numPr>
               <w:spacing w:before="0" w:after="0" w:line="360"/>
               <w:ind w:right="0" w:left="720" w:hanging="360"/>
@@ -4240,7 +4277,7 @@
             <w:pPr>
               <w:numPr>
                 <w:ilvl w:val="0"/>
-                <w:numId w:val="69"/>
+                <w:numId w:val="76"/>
               </w:numPr>
               <w:spacing w:before="0" w:after="0" w:line="360"/>
               <w:ind w:right="0" w:left="720" w:hanging="360"/>
@@ -4249,7 +4286,6 @@
                 <w:spacing w:val="0"/>
                 <w:position w:val="0"/>
                 <w:sz w:val="22"/>
-                <w:shd w:fill="auto" w:val="clear"/>
               </w:rPr>
             </w:pPr>
             <w:r>
@@ -4334,7 +4370,6 @@
                 <w:spacing w:val="0"/>
                 <w:position w:val="0"/>
                 <w:sz w:val="22"/>
-                <w:shd w:fill="auto" w:val="clear"/>
               </w:rPr>
             </w:pPr>
             <w:r>
@@ -4375,7 +4410,6 @@
                 <w:spacing w:val="0"/>
                 <w:position w:val="0"/>
                 <w:sz w:val="22"/>
-                <w:shd w:fill="auto" w:val="clear"/>
               </w:rPr>
             </w:pPr>
             <w:r>
@@ -4562,7 +4596,6 @@
                 <w:spacing w:val="0"/>
                 <w:position w:val="0"/>
                 <w:sz w:val="22"/>
-                <w:shd w:fill="auto" w:val="clear"/>
               </w:rPr>
             </w:pPr>
             <w:r>
@@ -4634,7 +4667,6 @@
                 <w:spacing w:val="0"/>
                 <w:position w:val="0"/>
                 <w:sz w:val="22"/>
-                <w:shd w:fill="auto" w:val="clear"/>
               </w:rPr>
             </w:pPr>
             <w:r>
@@ -4706,7 +4738,6 @@
                 <w:spacing w:val="0"/>
                 <w:position w:val="0"/>
                 <w:sz w:val="22"/>
-                <w:shd w:fill="auto" w:val="clear"/>
               </w:rPr>
             </w:pPr>
             <w:r>
@@ -4747,7 +4778,6 @@
                 <w:spacing w:val="0"/>
                 <w:position w:val="0"/>
                 <w:sz w:val="22"/>
-                <w:shd w:fill="auto" w:val="clear"/>
               </w:rPr>
             </w:pPr>
             <w:r>
@@ -4819,7 +4849,6 @@
                 <w:spacing w:val="0"/>
                 <w:position w:val="0"/>
                 <w:sz w:val="22"/>
-                <w:shd w:fill="auto" w:val="clear"/>
               </w:rPr>
             </w:pPr>
             <w:r>
@@ -4860,7 +4889,6 @@
                 <w:spacing w:val="0"/>
                 <w:position w:val="0"/>
                 <w:sz w:val="22"/>
-                <w:shd w:fill="auto" w:val="clear"/>
               </w:rPr>
             </w:pPr>
             <w:r>
@@ -4909,7 +4937,6 @@
                 <w:spacing w:val="0"/>
                 <w:position w:val="0"/>
                 <w:sz w:val="22"/>
-                <w:shd w:fill="auto" w:val="clear"/>
               </w:rPr>
             </w:pPr>
             <w:r>
@@ -4974,7 +5001,7 @@
             <w:pPr>
               <w:numPr>
                 <w:ilvl w:val="0"/>
-                <w:numId w:val="85"/>
+                <w:numId w:val="91"/>
               </w:numPr>
               <w:spacing w:before="0" w:after="0" w:line="360"/>
               <w:ind w:right="0" w:left="720" w:hanging="360"/>
@@ -5042,7 +5069,7 @@
             <w:pPr>
               <w:numPr>
                 <w:ilvl w:val="0"/>
-                <w:numId w:val="85"/>
+                <w:numId w:val="91"/>
               </w:numPr>
               <w:spacing w:before="0" w:after="0" w:line="360"/>
               <w:ind w:right="0" w:left="720" w:hanging="360"/>
@@ -5110,7 +5137,7 @@
             <w:pPr>
               <w:numPr>
                 <w:ilvl w:val="0"/>
-                <w:numId w:val="85"/>
+                <w:numId w:val="91"/>
               </w:numPr>
               <w:spacing w:before="0" w:after="0" w:line="360"/>
               <w:ind w:right="0" w:left="720" w:hanging="360"/>
@@ -5178,7 +5205,7 @@
             <w:pPr>
               <w:numPr>
                 <w:ilvl w:val="0"/>
-                <w:numId w:val="85"/>
+                <w:numId w:val="91"/>
               </w:numPr>
               <w:spacing w:before="0" w:after="0" w:line="360"/>
               <w:ind w:right="0" w:left="720" w:hanging="360"/>
@@ -5246,7 +5273,7 @@
             <w:pPr>
               <w:numPr>
                 <w:ilvl w:val="0"/>
-                <w:numId w:val="85"/>
+                <w:numId w:val="91"/>
               </w:numPr>
               <w:spacing w:before="0" w:after="0" w:line="360"/>
               <w:ind w:right="0" w:left="720" w:hanging="360"/>
@@ -5255,7 +5282,6 @@
                 <w:spacing w:val="0"/>
                 <w:position w:val="0"/>
                 <w:sz w:val="22"/>
-                <w:shd w:fill="auto" w:val="clear"/>
               </w:rPr>
             </w:pPr>
             <w:r>
@@ -5340,7 +5366,6 @@
                 <w:spacing w:val="0"/>
                 <w:position w:val="0"/>
                 <w:sz w:val="22"/>
-                <w:shd w:fill="auto" w:val="clear"/>
               </w:rPr>
             </w:pPr>
             <w:r>
@@ -5381,7 +5406,6 @@
                 <w:spacing w:val="0"/>
                 <w:position w:val="0"/>
                 <w:sz w:val="22"/>
-                <w:shd w:fill="auto" w:val="clear"/>
               </w:rPr>
             </w:pPr>
             <w:r>
@@ -5553,7 +5577,6 @@
                 <w:spacing w:val="0"/>
                 <w:position w:val="0"/>
                 <w:sz w:val="22"/>
-                <w:shd w:fill="auto" w:val="clear"/>
               </w:rPr>
             </w:pPr>
             <w:r>
@@ -5625,7 +5648,6 @@
                 <w:spacing w:val="0"/>
                 <w:position w:val="0"/>
                 <w:sz w:val="22"/>
-                <w:shd w:fill="auto" w:val="clear"/>
               </w:rPr>
             </w:pPr>
             <w:r>
@@ -5697,7 +5719,6 @@
                 <w:spacing w:val="0"/>
                 <w:position w:val="0"/>
                 <w:sz w:val="22"/>
-                <w:shd w:fill="auto" w:val="clear"/>
               </w:rPr>
             </w:pPr>
             <w:r>
@@ -5738,7 +5759,6 @@
                 <w:spacing w:val="0"/>
                 <w:position w:val="0"/>
                 <w:sz w:val="22"/>
-                <w:shd w:fill="auto" w:val="clear"/>
               </w:rPr>
             </w:pPr>
             <w:r>
@@ -5810,7 +5830,6 @@
                 <w:spacing w:val="0"/>
                 <w:position w:val="0"/>
                 <w:sz w:val="22"/>
-                <w:shd w:fill="auto" w:val="clear"/>
               </w:rPr>
             </w:pPr>
             <w:r>
@@ -5851,7 +5870,6 @@
                 <w:spacing w:val="0"/>
                 <w:position w:val="0"/>
                 <w:sz w:val="22"/>
-                <w:shd w:fill="auto" w:val="clear"/>
               </w:rPr>
             </w:pPr>
             <w:r>
@@ -5900,7 +5918,6 @@
                 <w:spacing w:val="0"/>
                 <w:position w:val="0"/>
                 <w:sz w:val="22"/>
-                <w:shd w:fill="auto" w:val="clear"/>
               </w:rPr>
             </w:pPr>
             <w:r>
@@ -5965,7 +5982,7 @@
             <w:pPr>
               <w:numPr>
                 <w:ilvl w:val="0"/>
-                <w:numId w:val="101"/>
+                <w:numId w:val="106"/>
               </w:numPr>
               <w:spacing w:before="0" w:after="0" w:line="360"/>
               <w:ind w:right="0" w:left="720" w:hanging="360"/>
@@ -6033,7 +6050,7 @@
             <w:pPr>
               <w:numPr>
                 <w:ilvl w:val="0"/>
-                <w:numId w:val="101"/>
+                <w:numId w:val="106"/>
               </w:numPr>
               <w:spacing w:before="0" w:after="0" w:line="360"/>
               <w:ind w:right="0" w:left="720" w:hanging="360"/>
@@ -6101,7 +6118,7 @@
             <w:pPr>
               <w:numPr>
                 <w:ilvl w:val="0"/>
-                <w:numId w:val="101"/>
+                <w:numId w:val="106"/>
               </w:numPr>
               <w:spacing w:before="0" w:after="0" w:line="360"/>
               <w:ind w:right="0" w:left="720" w:hanging="360"/>
@@ -6169,7 +6186,7 @@
             <w:pPr>
               <w:numPr>
                 <w:ilvl w:val="0"/>
-                <w:numId w:val="101"/>
+                <w:numId w:val="106"/>
               </w:numPr>
               <w:spacing w:before="0" w:after="0" w:line="360"/>
               <w:ind w:right="0" w:left="720" w:hanging="360"/>
@@ -6237,7 +6254,7 @@
             <w:pPr>
               <w:numPr>
                 <w:ilvl w:val="0"/>
-                <w:numId w:val="101"/>
+                <w:numId w:val="106"/>
               </w:numPr>
               <w:spacing w:before="0" w:after="0" w:line="360"/>
               <w:ind w:right="0" w:left="720" w:hanging="360"/>
@@ -6246,7 +6263,6 @@
                 <w:spacing w:val="0"/>
                 <w:position w:val="0"/>
                 <w:sz w:val="22"/>
-                <w:shd w:fill="auto" w:val="clear"/>
               </w:rPr>
             </w:pPr>
             <w:r>
@@ -6331,7 +6347,6 @@
                 <w:spacing w:val="0"/>
                 <w:position w:val="0"/>
                 <w:sz w:val="22"/>
-                <w:shd w:fill="auto" w:val="clear"/>
               </w:rPr>
             </w:pPr>
             <w:r>
@@ -6372,7 +6387,6 @@
                 <w:spacing w:val="0"/>
                 <w:position w:val="0"/>
                 <w:sz w:val="22"/>
-                <w:shd w:fill="auto" w:val="clear"/>
               </w:rPr>
             </w:pPr>
             <w:r>
@@ -6584,7 +6598,6 @@
                 <w:spacing w:val="0"/>
                 <w:position w:val="0"/>
                 <w:sz w:val="22"/>
-                <w:shd w:fill="auto" w:val="clear"/>
               </w:rPr>
             </w:pPr>
             <w:r>
@@ -6705,34 +6718,74 @@
       <w:lvlText w:val="•"/>
     </w:lvl>
   </w:abstractNum>
-  <w:num w:numId="13">
+  <w:abstractNum w:abstractNumId="60">
+    <w:lvl w:ilvl="0">
+      <w:start w:val="1"/>
+      <w:numFmt w:val="bullet"/>
+      <w:lvlText w:val="•"/>
+    </w:lvl>
+  </w:abstractNum>
+  <w:abstractNum w:abstractNumId="66">
+    <w:lvl w:ilvl="0">
+      <w:start w:val="1"/>
+      <w:numFmt w:val="bullet"/>
+      <w:lvlText w:val="•"/>
+    </w:lvl>
+  </w:abstractNum>
+  <w:abstractNum w:abstractNumId="72">
+    <w:lvl w:ilvl="0">
+      <w:start w:val="1"/>
+      <w:numFmt w:val="bullet"/>
+      <w:lvlText w:val="•"/>
+    </w:lvl>
+  </w:abstractNum>
+  <w:abstractNum w:abstractNumId="78">
+    <w:lvl w:ilvl="0">
+      <w:start w:val="1"/>
+      <w:numFmt w:val="bullet"/>
+      <w:lvlText w:val="•"/>
+    </w:lvl>
+  </w:abstractNum>
+  <w:num w:numId="12">
+    <w:abstractNumId w:val="78"/>
+  </w:num>
+  <w:num w:numId="14">
+    <w:abstractNumId w:val="72"/>
+  </w:num>
+  <w:num w:numId="16">
+    <w:abstractNumId w:val="66"/>
+  </w:num>
+  <w:num w:numId="18">
+    <w:abstractNumId w:val="60"/>
+  </w:num>
+  <w:num w:numId="20">
     <w:abstractNumId w:val="54"/>
   </w:num>
-  <w:num w:numId="15">
+  <w:num w:numId="36">
     <w:abstractNumId w:val="48"/>
   </w:num>
-  <w:num w:numId="17">
+  <w:num w:numId="38">
     <w:abstractNumId w:val="42"/>
   </w:num>
-  <w:num w:numId="19">
+  <w:num w:numId="40">
     <w:abstractNumId w:val="36"/>
   </w:num>
-  <w:num w:numId="21">
+  <w:num w:numId="42">
     <w:abstractNumId w:val="30"/>
   </w:num>
-  <w:num w:numId="38">
+  <w:num w:numId="44">
     <w:abstractNumId w:val="24"/>
   </w:num>
-  <w:num w:numId="53">
+  <w:num w:numId="61">
     <w:abstractNumId w:val="18"/>
   </w:num>
-  <w:num w:numId="69">
+  <w:num w:numId="76">
     <w:abstractNumId w:val="12"/>
   </w:num>
-  <w:num w:numId="85">
+  <w:num w:numId="91">
     <w:abstractNumId w:val="6"/>
   </w:num>
-  <w:num w:numId="101">
+  <w:num w:numId="106">
     <w:abstractNumId w:val="0"/>
   </w:num>
 </w:numbering>

</xml_diff>